<commit_message>
fix bug popup + manuel d'installation / utilisation + documentation realisation
</commit_message>
<xml_diff>
--- a/Documentation/Résumé du rapport du TPI.docx
+++ b/Documentation/Résumé du rapport du TPI.docx
@@ -4,117 +4,757 @@
   <w:body>
     <w:p>
       <w:pPr>
-        <w:pStyle w:val="Titre1"/>
+        <w:pStyle w:val="Citationintense"/>
+        <w:pBdr>
+          <w:top w:val="single" w:sz="6" w:space="1" w:color="E3955B" w:themeColor="accent1"/>
+          <w:bottom w:val="single" w:sz="6" w:space="1" w:color="E3955B" w:themeColor="accent1"/>
+        </w:pBdr>
+        <w:shd w:val="clear" w:color="auto" w:fill="FFFFFF" w:themeFill="background1"/>
+        <w:spacing w:before="120" w:beforeAutospacing="0" w:after="120"/>
+        <w:rPr>
+          <w:b/>
+          <w:i/>
+          <w:color w:val="E3955B" w:themeColor="accent1"/>
+          <w:sz w:val="48"/>
+        </w:rPr>
       </w:pPr>
       <w:r>
-        <w:t xml:space="preserve">Résumé du rapport du TPI / version </w:t>
-      </w:r>
-      <w:proofErr w:type="spellStart"/>
-      <w:r>
-        <w:t>succinte</w:t>
-      </w:r>
-      <w:proofErr w:type="spellEnd"/>
-      <w:r>
-        <w:t xml:space="preserve"> de la doc.</w:t>
+        <w:rPr>
+          <w:b/>
+          <w:i/>
+          <w:color w:val="E3955B" w:themeColor="accent1"/>
+          <w:sz w:val="48"/>
+        </w:rPr>
+        <w:t>Résumé CalendarEnMieux</w:t>
       </w:r>
     </w:p>
     <w:p>
-      <w:r>
-        <w:t>Un résumé conceptuel du travail effectué et du résultat obtenu permet aux lecteurs impliqués dans le projet (supérieur, experts) de mieux comprendre le travail fourni. La version succincte ne contient pas de graphiques, mais uniquement du tex</w:t>
-      </w:r>
-      <w:bookmarkStart w:id="0" w:name="_GoBack"/>
-      <w:bookmarkEnd w:id="0"/>
-      <w:r>
-        <w:t xml:space="preserve">te. </w:t>
-      </w:r>
+      <w:pPr>
+        <w:rPr>
+          <w:rFonts w:asciiTheme="majorHAnsi" w:eastAsiaTheme="majorEastAsia" w:hAnsiTheme="majorHAnsi" w:cstheme="majorBidi"/>
+          <w:color w:val="CB6A22" w:themeColor="accent1" w:themeShade="BF"/>
+          <w:sz w:val="32"/>
+          <w:szCs w:val="32"/>
+        </w:rPr>
+      </w:pPr>
     </w:p>
     <w:p>
       <w:pPr>
         <w:pStyle w:val="Titre1"/>
+        <w:rPr>
+          <w:rFonts w:cstheme="majorHAnsi"/>
+        </w:rPr>
       </w:pPr>
       <w:r>
-        <w:t>Niveau de qualité3</w:t>
+        <w:rPr>
+          <w:rFonts w:cstheme="majorHAnsi"/>
+        </w:rPr>
+        <w:t>Situation de depart</w:t>
       </w:r>
     </w:p>
     <w:p>
-      <w:r>
-        <w:t xml:space="preserve">1. Le résumé est destiné à un public professionnel de la branche (langage, style, niveau de détail et termes techniques utilisés) contrairement au Web </w:t>
-      </w:r>
-      <w:proofErr w:type="spellStart"/>
-      <w:r>
-        <w:t>Summary</w:t>
-      </w:r>
-      <w:proofErr w:type="spellEnd"/>
-      <w:r>
-        <w:t xml:space="preserve"> qui est destiné au grand public. </w:t>
-      </w:r>
+      <w:pPr>
+        <w:rPr>
+          <w:rFonts w:asciiTheme="majorHAnsi" w:hAnsiTheme="majorHAnsi" w:cstheme="majorHAnsi"/>
+        </w:rPr>
+      </w:pPr>
     </w:p>
     <w:p>
-      <w:r>
-        <w:t xml:space="preserve">2. Il contient trois </w:t>
-      </w:r>
-      <w:proofErr w:type="gramStart"/>
-      <w:r>
-        <w:t>paragraphes:</w:t>
-      </w:r>
-      <w:proofErr w:type="gramEnd"/>
-      <w:r>
-        <w:t xml:space="preserve"> Situation de départ, mise en œuvre, résultats.</w:t>
+      <w:pPr>
+        <w:jc w:val="center"/>
+        <w:rPr>
+          <w:rFonts w:asciiTheme="majorHAnsi" w:hAnsiTheme="majorHAnsi" w:cstheme="majorHAnsi"/>
+          <w:i/>
+        </w:rPr>
+      </w:pPr>
+      <w:r>
+        <w:rPr>
+          <w:rFonts w:asciiTheme="majorHAnsi" w:hAnsiTheme="majorHAnsi" w:cstheme="majorHAnsi"/>
+          <w:i/>
+        </w:rPr>
+        <w:t>Avant toute chose, ce document est destiné à un public professionnel</w:t>
+      </w:r>
+      <w:r>
+        <w:rPr>
+          <w:rFonts w:asciiTheme="majorHAnsi" w:hAnsiTheme="majorHAnsi" w:cstheme="majorHAnsi"/>
+          <w:i/>
+        </w:rPr>
+        <w:t xml:space="preserve"> d</w:t>
+      </w:r>
+      <w:r>
+        <w:rPr>
+          <w:rFonts w:asciiTheme="majorHAnsi" w:hAnsiTheme="majorHAnsi" w:cstheme="majorHAnsi"/>
+          <w:i/>
+        </w:rPr>
+        <w:t>u milieu de l’informatique</w:t>
+      </w:r>
+      <w:r>
+        <w:rPr>
+          <w:rFonts w:asciiTheme="majorHAnsi" w:hAnsiTheme="majorHAnsi" w:cstheme="majorHAnsi"/>
+          <w:i/>
+        </w:rPr>
+        <w:t>.</w:t>
       </w:r>
     </w:p>
     <w:p>
-      <w:r>
-        <w:t>3.Le résumé contient pour l’ensemble des points précités que des aspects essentiels.</w:t>
+      <w:pPr>
+        <w:spacing w:line="240" w:lineRule="auto"/>
+        <w:rPr>
+          <w:rFonts w:asciiTheme="majorHAnsi" w:hAnsiTheme="majorHAnsi" w:cstheme="majorHAnsi"/>
+          <w:sz w:val="24"/>
+        </w:rPr>
+      </w:pPr>
+      <w:r>
+        <w:rPr>
+          <w:rFonts w:asciiTheme="majorHAnsi" w:hAnsiTheme="majorHAnsi" w:cstheme="majorHAnsi"/>
+          <w:sz w:val="24"/>
+        </w:rPr>
+        <w:t>Dans le cadre de ma formation CFC d’informaticien, j’ai dû faire un site web</w:t>
+      </w:r>
+      <w:r>
+        <w:rPr>
+          <w:rFonts w:asciiTheme="majorHAnsi" w:hAnsiTheme="majorHAnsi" w:cstheme="majorHAnsi"/>
+          <w:sz w:val="24"/>
+        </w:rPr>
+        <w:t xml:space="preserve"> en </w:t>
+      </w:r>
+      <w:r>
+        <w:rPr>
+          <w:rFonts w:asciiTheme="majorHAnsi" w:hAnsiTheme="majorHAnsi" w:cstheme="majorHAnsi"/>
+          <w:sz w:val="24"/>
+        </w:rPr>
+        <w:t>8</w:t>
+      </w:r>
+      <w:r>
+        <w:rPr>
+          <w:rFonts w:asciiTheme="majorHAnsi" w:hAnsiTheme="majorHAnsi" w:cstheme="majorHAnsi"/>
+          <w:sz w:val="24"/>
+        </w:rPr>
+        <w:t>5</w:t>
+      </w:r>
+      <w:r>
+        <w:rPr>
+          <w:rFonts w:asciiTheme="majorHAnsi" w:hAnsiTheme="majorHAnsi" w:cstheme="majorHAnsi"/>
+          <w:sz w:val="24"/>
+        </w:rPr>
+        <w:t>h</w:t>
+      </w:r>
+      <w:r>
+        <w:rPr>
+          <w:rFonts w:asciiTheme="majorHAnsi" w:hAnsiTheme="majorHAnsi" w:cstheme="majorHAnsi"/>
+          <w:sz w:val="24"/>
+        </w:rPr>
+        <w:t xml:space="preserve"> pour confirmer la fin de mes études. </w:t>
+      </w:r>
+      <w:r>
+        <w:rPr>
+          <w:rFonts w:asciiTheme="majorHAnsi" w:hAnsiTheme="majorHAnsi" w:cstheme="majorHAnsi"/>
+          <w:sz w:val="24"/>
+        </w:rPr>
+        <w:t>Ce projet a pour but de</w:t>
+      </w:r>
+      <w:r>
+        <w:rPr>
+          <w:rFonts w:asciiTheme="majorHAnsi" w:hAnsiTheme="majorHAnsi" w:cstheme="majorHAnsi"/>
+          <w:sz w:val="24"/>
+        </w:rPr>
+        <w:t xml:space="preserve"> </w:t>
+      </w:r>
+      <w:r>
+        <w:rPr>
+          <w:rFonts w:asciiTheme="majorHAnsi" w:hAnsiTheme="majorHAnsi" w:cstheme="majorHAnsi"/>
+          <w:sz w:val="24"/>
+        </w:rPr>
+        <w:t>réaliser</w:t>
+      </w:r>
+      <w:r>
+        <w:rPr>
+          <w:rFonts w:asciiTheme="majorHAnsi" w:hAnsiTheme="majorHAnsi" w:cstheme="majorHAnsi"/>
+          <w:sz w:val="24"/>
+        </w:rPr>
+        <w:t xml:space="preserve"> un site de gestion de calendrier. </w:t>
+      </w:r>
+      <w:r>
+        <w:rPr>
+          <w:rFonts w:asciiTheme="majorHAnsi" w:hAnsiTheme="majorHAnsi" w:cstheme="majorHAnsi"/>
+          <w:sz w:val="24"/>
+        </w:rPr>
+        <w:t>Il devra contenir un login/register, ainsi qu’un calendrier</w:t>
+      </w:r>
+      <w:r>
+        <w:rPr>
+          <w:rFonts w:asciiTheme="majorHAnsi" w:hAnsiTheme="majorHAnsi" w:cstheme="majorHAnsi"/>
+          <w:sz w:val="24"/>
+        </w:rPr>
+        <w:t xml:space="preserve"> avec différentes vue (par jour, mois, etc</w:t>
+      </w:r>
+      <w:r>
+        <w:rPr>
+          <w:rFonts w:asciiTheme="majorHAnsi" w:hAnsiTheme="majorHAnsi" w:cstheme="majorHAnsi"/>
+          <w:sz w:val="24"/>
+        </w:rPr>
+        <w:t>…</w:t>
+      </w:r>
+      <w:r>
+        <w:rPr>
+          <w:rFonts w:asciiTheme="majorHAnsi" w:hAnsiTheme="majorHAnsi" w:cstheme="majorHAnsi"/>
+          <w:sz w:val="24"/>
+        </w:rPr>
+        <w:t>)</w:t>
+      </w:r>
+      <w:r>
+        <w:rPr>
+          <w:rFonts w:asciiTheme="majorHAnsi" w:hAnsiTheme="majorHAnsi" w:cstheme="majorHAnsi"/>
+          <w:sz w:val="24"/>
+        </w:rPr>
+        <w:t>. C’est avec celui-ci que je passerai le plus de temps, puisqu’il faut pouvoir ajouter, modifier et supprimer des évènements comme une application de cale</w:t>
+      </w:r>
+      <w:bookmarkStart w:id="0" w:name="_GoBack"/>
+      <w:bookmarkEnd w:id="0"/>
+      <w:r>
+        <w:rPr>
+          <w:rFonts w:asciiTheme="majorHAnsi" w:hAnsiTheme="majorHAnsi" w:cstheme="majorHAnsi"/>
+          <w:sz w:val="24"/>
+        </w:rPr>
+        <w:t>ndrier ferait.</w:t>
+      </w:r>
+      <w:r>
+        <w:rPr>
+          <w:rFonts w:asciiTheme="majorHAnsi" w:hAnsiTheme="majorHAnsi" w:cstheme="majorHAnsi"/>
+          <w:sz w:val="24"/>
+        </w:rPr>
+        <w:t xml:space="preserve"> Il y a possibilité de choisir si l’on veut mettre une </w:t>
+      </w:r>
+      <w:r>
+        <w:rPr>
+          <w:rFonts w:asciiTheme="majorHAnsi" w:hAnsiTheme="majorHAnsi" w:cstheme="majorHAnsi"/>
+          <w:sz w:val="24"/>
+        </w:rPr>
+        <w:t>récurrence</w:t>
+      </w:r>
+      <w:r>
+        <w:rPr>
+          <w:rFonts w:asciiTheme="majorHAnsi" w:hAnsiTheme="majorHAnsi" w:cstheme="majorHAnsi"/>
+          <w:sz w:val="24"/>
+        </w:rPr>
+        <w:t xml:space="preserve"> (tous les jours, mois, etc</w:t>
+      </w:r>
+      <w:r>
+        <w:rPr>
+          <w:rFonts w:asciiTheme="majorHAnsi" w:hAnsiTheme="majorHAnsi" w:cstheme="majorHAnsi"/>
+          <w:sz w:val="24"/>
+        </w:rPr>
+        <w:t>.</w:t>
+      </w:r>
+      <w:r>
+        <w:rPr>
+          <w:rFonts w:asciiTheme="majorHAnsi" w:hAnsiTheme="majorHAnsi" w:cstheme="majorHAnsi"/>
+          <w:sz w:val="24"/>
+        </w:rPr>
+        <w:t>..)</w:t>
+      </w:r>
+      <w:r>
+        <w:rPr>
+          <w:rFonts w:asciiTheme="majorHAnsi" w:hAnsiTheme="majorHAnsi" w:cstheme="majorHAnsi"/>
+          <w:sz w:val="24"/>
+        </w:rPr>
+        <w:t xml:space="preserve"> Le Template du site a été fait manuellement suivant les besoin grâce à « NicePage »</w:t>
+      </w:r>
+      <w:r>
+        <w:rPr>
+          <w:rFonts w:asciiTheme="majorHAnsi" w:hAnsiTheme="majorHAnsi" w:cstheme="majorHAnsi"/>
+          <w:sz w:val="24"/>
+        </w:rPr>
+        <w:t xml:space="preserve">. </w:t>
       </w:r>
     </w:p>
     <w:p>
-      <w:r>
-        <w:t xml:space="preserve">4. Il n’est pas plus long qu’une page A4 de texte et ne contient pas de </w:t>
-      </w:r>
-      <w:proofErr w:type="gramStart"/>
-      <w:r>
-        <w:t>graphiques(</w:t>
-      </w:r>
-      <w:proofErr w:type="gramEnd"/>
-      <w:r>
-        <w:t xml:space="preserve">le </w:t>
-      </w:r>
-      <w:proofErr w:type="spellStart"/>
-      <w:r>
-        <w:t>Websummary</w:t>
-      </w:r>
-      <w:proofErr w:type="spellEnd"/>
-      <w:r>
-        <w:t xml:space="preserve"> est également disponible en plus </w:t>
-      </w:r>
-      <w:proofErr w:type="spellStart"/>
-      <w:r>
-        <w:t>etuploadé</w:t>
-      </w:r>
-      <w:proofErr w:type="spellEnd"/>
-      <w:r>
-        <w:t xml:space="preserve"> sur </w:t>
-      </w:r>
-      <w:proofErr w:type="spellStart"/>
-      <w:r>
-        <w:t>laplateforme</w:t>
-      </w:r>
-      <w:proofErr w:type="spellEnd"/>
-      <w:r>
-        <w:t xml:space="preserve"> de gestion des </w:t>
-      </w:r>
-      <w:proofErr w:type="spellStart"/>
-      <w:r>
-        <w:t>examensselon</w:t>
-      </w:r>
-      <w:proofErr w:type="spellEnd"/>
-      <w:r>
-        <w:t xml:space="preserve"> les prescriptions du manuel).</w:t>
+      <w:pPr>
+        <w:spacing w:line="240" w:lineRule="auto"/>
+        <w:rPr>
+          <w:rFonts w:asciiTheme="majorHAnsi" w:hAnsiTheme="majorHAnsi" w:cstheme="majorHAnsi"/>
+        </w:rPr>
+      </w:pPr>
+    </w:p>
+    <w:p>
+      <w:pPr>
+        <w:pStyle w:val="Titre1"/>
+        <w:rPr>
+          <w:rFonts w:cstheme="majorHAnsi"/>
+        </w:rPr>
+      </w:pPr>
+      <w:r>
+        <w:rPr>
+          <w:rFonts w:cstheme="majorHAnsi"/>
+        </w:rPr>
+        <w:t xml:space="preserve">Mise en </w:t>
+      </w:r>
+      <w:r>
+        <w:rPr>
+          <w:rFonts w:cstheme="majorHAnsi"/>
+        </w:rPr>
+        <w:t>œuvre</w:t>
+      </w:r>
+    </w:p>
+    <w:p>
+      <w:pPr>
+        <w:spacing w:line="240" w:lineRule="auto"/>
+      </w:pPr>
+    </w:p>
+    <w:p>
+      <w:pPr>
+        <w:spacing w:line="240" w:lineRule="auto"/>
+        <w:rPr>
+          <w:rFonts w:asciiTheme="majorHAnsi" w:hAnsiTheme="majorHAnsi" w:cstheme="majorHAnsi"/>
+          <w:sz w:val="24"/>
+        </w:rPr>
+      </w:pPr>
+      <w:r>
+        <w:rPr>
+          <w:rFonts w:asciiTheme="majorHAnsi" w:hAnsiTheme="majorHAnsi" w:cstheme="majorHAnsi"/>
+          <w:sz w:val="24"/>
+        </w:rPr>
+        <w:t>La réalisation de ce projet s’est fait en utilisant la méthode agile. C’est d’abord en planifiant mes sprints sur « IceScrum ». En suivant cette méthode j’ai séparé les sprints en 3 sections : Analyse, conception, réalisation. Cela m’a fait un total de 4 sprints dont 2 pour la réalisation.</w:t>
+      </w:r>
+      <w:r>
+        <w:rPr>
+          <w:rFonts w:asciiTheme="majorHAnsi" w:hAnsiTheme="majorHAnsi" w:cstheme="majorHAnsi"/>
+          <w:sz w:val="24"/>
+        </w:rPr>
+        <w:t xml:space="preserve"> De plus le suivis à l’aide d’un journal de bord me permettais</w:t>
+      </w:r>
+      <w:r>
+        <w:rPr>
+          <w:rFonts w:asciiTheme="majorHAnsi" w:hAnsiTheme="majorHAnsi" w:cstheme="majorHAnsi"/>
+          <w:sz w:val="24"/>
+        </w:rPr>
+        <w:t xml:space="preserve"> de voir si le </w:t>
+      </w:r>
+      <w:r>
+        <w:rPr>
+          <w:rFonts w:asciiTheme="majorHAnsi" w:hAnsiTheme="majorHAnsi" w:cstheme="majorHAnsi"/>
+          <w:sz w:val="24"/>
+        </w:rPr>
+        <w:t>travail</w:t>
+      </w:r>
+      <w:r>
+        <w:rPr>
+          <w:rFonts w:asciiTheme="majorHAnsi" w:hAnsiTheme="majorHAnsi" w:cstheme="majorHAnsi"/>
+          <w:sz w:val="24"/>
+        </w:rPr>
+        <w:t xml:space="preserve"> fournis</w:t>
+      </w:r>
+      <w:r>
+        <w:rPr>
+          <w:rFonts w:asciiTheme="majorHAnsi" w:hAnsiTheme="majorHAnsi" w:cstheme="majorHAnsi"/>
+          <w:sz w:val="24"/>
+        </w:rPr>
+        <w:t xml:space="preserve"> par jour était suffisant</w:t>
+      </w:r>
+      <w:r>
+        <w:rPr>
+          <w:rFonts w:asciiTheme="majorHAnsi" w:hAnsiTheme="majorHAnsi" w:cstheme="majorHAnsi"/>
+          <w:sz w:val="24"/>
+        </w:rPr>
+        <w:t>e</w:t>
+      </w:r>
+      <w:r>
+        <w:rPr>
+          <w:rFonts w:asciiTheme="majorHAnsi" w:hAnsiTheme="majorHAnsi" w:cstheme="majorHAnsi"/>
+          <w:sz w:val="24"/>
+        </w:rPr>
+        <w:t xml:space="preserve"> ou non.</w:t>
+      </w:r>
+      <w:r>
+        <w:rPr>
+          <w:rFonts w:asciiTheme="majorHAnsi" w:hAnsiTheme="majorHAnsi" w:cstheme="majorHAnsi"/>
+          <w:sz w:val="24"/>
+        </w:rPr>
+        <w:t xml:space="preserve"> Le respect de la planification initial m’a permis de mener à bien mon projet, excepté un petit objectif.</w:t>
+      </w:r>
+      <w:r>
+        <w:rPr>
+          <w:rFonts w:asciiTheme="majorHAnsi" w:hAnsiTheme="majorHAnsi" w:cstheme="majorHAnsi"/>
+          <w:sz w:val="24"/>
+        </w:rPr>
+        <w:t xml:space="preserve"> </w:t>
+      </w:r>
+    </w:p>
+    <w:p>
+      <w:pPr>
+        <w:spacing w:line="240" w:lineRule="auto"/>
+      </w:pPr>
+      <w:r>
+        <w:rPr>
+          <w:rFonts w:asciiTheme="majorHAnsi" w:hAnsiTheme="majorHAnsi" w:cstheme="majorHAnsi"/>
+          <w:sz w:val="24"/>
+        </w:rPr>
+        <w:t xml:space="preserve">Pour ce qui est de la gestion du code, j’ai utilisé </w:t>
+      </w:r>
+      <w:r>
+        <w:rPr>
+          <w:rFonts w:asciiTheme="majorHAnsi" w:hAnsiTheme="majorHAnsi" w:cstheme="majorHAnsi"/>
+          <w:sz w:val="24"/>
+        </w:rPr>
+        <w:t>« </w:t>
+      </w:r>
+      <w:r>
+        <w:rPr>
+          <w:rFonts w:asciiTheme="majorHAnsi" w:hAnsiTheme="majorHAnsi" w:cstheme="majorHAnsi"/>
+          <w:sz w:val="24"/>
+        </w:rPr>
+        <w:t>GitHub</w:t>
+      </w:r>
+      <w:r>
+        <w:rPr>
+          <w:rFonts w:asciiTheme="majorHAnsi" w:hAnsiTheme="majorHAnsi" w:cstheme="majorHAnsi"/>
+          <w:sz w:val="24"/>
+        </w:rPr>
+        <w:t> »</w:t>
+      </w:r>
+      <w:r>
+        <w:rPr>
+          <w:rFonts w:asciiTheme="majorHAnsi" w:hAnsiTheme="majorHAnsi" w:cstheme="majorHAnsi"/>
+          <w:sz w:val="24"/>
+        </w:rPr>
+        <w:t xml:space="preserve"> ainsi que </w:t>
+      </w:r>
+      <w:r>
+        <w:rPr>
+          <w:rFonts w:asciiTheme="majorHAnsi" w:hAnsiTheme="majorHAnsi" w:cstheme="majorHAnsi"/>
+          <w:sz w:val="24"/>
+        </w:rPr>
+        <w:t>« </w:t>
+      </w:r>
+      <w:r>
+        <w:rPr>
+          <w:rFonts w:asciiTheme="majorHAnsi" w:hAnsiTheme="majorHAnsi" w:cstheme="majorHAnsi"/>
+          <w:sz w:val="24"/>
+        </w:rPr>
+        <w:t>GitHub</w:t>
+      </w:r>
+      <w:r>
+        <w:rPr>
+          <w:rFonts w:asciiTheme="majorHAnsi" w:hAnsiTheme="majorHAnsi" w:cstheme="majorHAnsi"/>
+          <w:sz w:val="24"/>
+        </w:rPr>
+        <w:t xml:space="preserve"> D</w:t>
+      </w:r>
+      <w:r>
+        <w:rPr>
+          <w:rFonts w:asciiTheme="majorHAnsi" w:hAnsiTheme="majorHAnsi" w:cstheme="majorHAnsi"/>
+          <w:sz w:val="24"/>
+        </w:rPr>
+        <w:t>esktop</w:t>
+      </w:r>
+      <w:r>
+        <w:rPr>
+          <w:rFonts w:asciiTheme="majorHAnsi" w:hAnsiTheme="majorHAnsi" w:cstheme="majorHAnsi"/>
+          <w:sz w:val="24"/>
+        </w:rPr>
+        <w:t> »</w:t>
+      </w:r>
+      <w:r>
+        <w:rPr>
+          <w:rFonts w:asciiTheme="majorHAnsi" w:hAnsiTheme="majorHAnsi" w:cstheme="majorHAnsi"/>
+          <w:sz w:val="24"/>
+        </w:rPr>
+        <w:t xml:space="preserve"> pour avoir un suivi journalier du travail.</w:t>
+      </w:r>
+      <w:r>
+        <w:rPr>
+          <w:rFonts w:asciiTheme="majorHAnsi" w:hAnsiTheme="majorHAnsi" w:cstheme="majorHAnsi"/>
+          <w:sz w:val="24"/>
+        </w:rPr>
+        <w:t xml:space="preserve"> Le site est heberger sur Swisscenter, c’est avec « FileZilla » que je me connecte en FTP au site.</w:t>
+      </w:r>
+      <w:r>
+        <w:rPr>
+          <w:rFonts w:asciiTheme="majorHAnsi" w:hAnsiTheme="majorHAnsi" w:cstheme="majorHAnsi"/>
+          <w:sz w:val="24"/>
+        </w:rPr>
+        <w:t xml:space="preserve"> </w:t>
+      </w:r>
+      <w:r>
+        <w:rPr>
+          <w:rFonts w:asciiTheme="majorHAnsi" w:hAnsiTheme="majorHAnsi" w:cstheme="majorHAnsi"/>
+          <w:sz w:val="24"/>
+        </w:rPr>
+        <w:t>Pour l</w:t>
+      </w:r>
+      <w:r>
+        <w:rPr>
+          <w:rFonts w:asciiTheme="majorHAnsi" w:hAnsiTheme="majorHAnsi" w:cstheme="majorHAnsi"/>
+          <w:sz w:val="24"/>
+        </w:rPr>
+        <w:t>a création du site,</w:t>
+      </w:r>
+      <w:r>
+        <w:rPr>
+          <w:rFonts w:asciiTheme="majorHAnsi" w:hAnsiTheme="majorHAnsi" w:cstheme="majorHAnsi"/>
+          <w:sz w:val="24"/>
+        </w:rPr>
+        <w:t xml:space="preserve"> j’ai utilisé les langages de balisage Web (HTML, CSS, JS) ainsi que </w:t>
+      </w:r>
+      <w:r>
+        <w:rPr>
+          <w:rFonts w:asciiTheme="majorHAnsi" w:hAnsiTheme="majorHAnsi" w:cstheme="majorHAnsi"/>
+          <w:sz w:val="24"/>
+        </w:rPr>
+        <w:t xml:space="preserve">du </w:t>
+      </w:r>
+      <w:r>
+        <w:rPr>
+          <w:rFonts w:asciiTheme="majorHAnsi" w:hAnsiTheme="majorHAnsi" w:cstheme="majorHAnsi"/>
+          <w:sz w:val="24"/>
+        </w:rPr>
+        <w:t>PHP.</w:t>
+      </w:r>
+      <w:r>
+        <w:rPr>
+          <w:rFonts w:asciiTheme="majorHAnsi" w:hAnsiTheme="majorHAnsi" w:cstheme="majorHAnsi"/>
+          <w:sz w:val="24"/>
+        </w:rPr>
+        <w:t xml:space="preserve"> Le dossier de réalisation du site a été créé en suivant la structure MVC.</w:t>
+      </w:r>
+    </w:p>
+    <w:p>
+      <w:pPr>
+        <w:spacing w:line="240" w:lineRule="auto"/>
+        <w:rPr>
+          <w:rFonts w:asciiTheme="majorHAnsi" w:hAnsiTheme="majorHAnsi" w:cstheme="majorHAnsi"/>
+        </w:rPr>
+      </w:pPr>
+    </w:p>
+    <w:p>
+      <w:pPr>
+        <w:pStyle w:val="Titre1"/>
+        <w:rPr>
+          <w:rFonts w:cstheme="majorHAnsi"/>
+        </w:rPr>
+      </w:pPr>
+      <w:r>
+        <w:rPr>
+          <w:rFonts w:cstheme="majorHAnsi"/>
+        </w:rPr>
+        <w:t>Résultats</w:t>
+      </w:r>
+    </w:p>
+    <w:p>
+      <w:pPr>
+        <w:spacing w:line="240" w:lineRule="auto"/>
+        <w:rPr>
+          <w:rFonts w:asciiTheme="majorHAnsi" w:hAnsiTheme="majorHAnsi" w:cstheme="majorHAnsi"/>
+          <w:sz w:val="24"/>
+        </w:rPr>
+      </w:pPr>
+    </w:p>
+    <w:p>
+      <w:pPr>
+        <w:spacing w:line="240" w:lineRule="auto"/>
+        <w:rPr>
+          <w:rFonts w:asciiTheme="majorHAnsi" w:hAnsiTheme="majorHAnsi" w:cstheme="majorHAnsi"/>
+          <w:sz w:val="24"/>
+        </w:rPr>
+      </w:pPr>
+      <w:r>
+        <w:rPr>
+          <w:rFonts w:asciiTheme="majorHAnsi" w:hAnsiTheme="majorHAnsi" w:cstheme="majorHAnsi"/>
+          <w:sz w:val="24"/>
+        </w:rPr>
+        <w:t>Le site</w:t>
+      </w:r>
+      <w:r>
+        <w:rPr>
+          <w:rFonts w:asciiTheme="majorHAnsi" w:hAnsiTheme="majorHAnsi" w:cstheme="majorHAnsi"/>
+          <w:sz w:val="24"/>
+        </w:rPr>
+        <w:t xml:space="preserve"> web</w:t>
+      </w:r>
+      <w:r>
+        <w:rPr>
+          <w:rFonts w:asciiTheme="majorHAnsi" w:hAnsiTheme="majorHAnsi" w:cstheme="majorHAnsi"/>
+          <w:sz w:val="24"/>
+        </w:rPr>
+        <w:t xml:space="preserve"> a été</w:t>
+      </w:r>
+      <w:r>
+        <w:rPr>
+          <w:rFonts w:asciiTheme="majorHAnsi" w:hAnsiTheme="majorHAnsi" w:cstheme="majorHAnsi"/>
+          <w:sz w:val="24"/>
+        </w:rPr>
+        <w:t xml:space="preserve"> pu être fini pratiquement entièrement</w:t>
+      </w:r>
+      <w:r>
+        <w:rPr>
+          <w:rFonts w:asciiTheme="majorHAnsi" w:hAnsiTheme="majorHAnsi" w:cstheme="majorHAnsi"/>
+          <w:sz w:val="24"/>
+        </w:rPr>
+        <w:t xml:space="preserve"> suivant les objectifs du cahier des charges</w:t>
+      </w:r>
+      <w:r>
+        <w:rPr>
+          <w:rFonts w:asciiTheme="majorHAnsi" w:hAnsiTheme="majorHAnsi" w:cstheme="majorHAnsi"/>
+          <w:sz w:val="24"/>
+        </w:rPr>
+        <w:t xml:space="preserve">. En effet par manque de temps, je n’ai pas pu faire les différentes vues du calendrier. </w:t>
+      </w:r>
+      <w:r>
+        <w:rPr>
+          <w:rFonts w:asciiTheme="majorHAnsi" w:hAnsiTheme="majorHAnsi" w:cstheme="majorHAnsi"/>
+          <w:sz w:val="24"/>
+        </w:rPr>
+        <w:t>Cel</w:t>
+      </w:r>
+      <w:r>
+        <w:rPr>
+          <w:rFonts w:asciiTheme="majorHAnsi" w:hAnsiTheme="majorHAnsi" w:cstheme="majorHAnsi"/>
+          <w:sz w:val="24"/>
+        </w:rPr>
+        <w:t xml:space="preserve">a ne change en rien à l’utilisation </w:t>
+      </w:r>
+      <w:r>
+        <w:rPr>
+          <w:rFonts w:asciiTheme="majorHAnsi" w:hAnsiTheme="majorHAnsi" w:cstheme="majorHAnsi"/>
+          <w:sz w:val="24"/>
+        </w:rPr>
+        <w:t>des fonctionnalités</w:t>
+      </w:r>
+      <w:r>
+        <w:rPr>
+          <w:rFonts w:asciiTheme="majorHAnsi" w:hAnsiTheme="majorHAnsi" w:cstheme="majorHAnsi"/>
+          <w:sz w:val="24"/>
+        </w:rPr>
+        <w:t xml:space="preserve"> du site.</w:t>
+      </w:r>
+      <w:r>
+        <w:rPr>
+          <w:rFonts w:asciiTheme="majorHAnsi" w:hAnsiTheme="majorHAnsi" w:cstheme="majorHAnsi"/>
+          <w:sz w:val="24"/>
+        </w:rPr>
+        <w:t xml:space="preserve"> De plus une erreur est </w:t>
+      </w:r>
+      <w:r>
+        <w:rPr>
+          <w:rFonts w:asciiTheme="majorHAnsi" w:hAnsiTheme="majorHAnsi" w:cstheme="majorHAnsi"/>
+          <w:sz w:val="24"/>
+        </w:rPr>
+        <w:t>présente</w:t>
+      </w:r>
+      <w:r>
+        <w:rPr>
+          <w:rFonts w:asciiTheme="majorHAnsi" w:hAnsiTheme="majorHAnsi" w:cstheme="majorHAnsi"/>
+          <w:sz w:val="24"/>
+        </w:rPr>
+        <w:t xml:space="preserve"> quand l’on veut supprimer</w:t>
+      </w:r>
+      <w:r>
+        <w:rPr>
+          <w:rFonts w:asciiTheme="majorHAnsi" w:hAnsiTheme="majorHAnsi" w:cstheme="majorHAnsi"/>
+          <w:sz w:val="24"/>
+        </w:rPr>
+        <w:t xml:space="preserve"> uniquement</w:t>
+      </w:r>
+      <w:r>
+        <w:rPr>
+          <w:rFonts w:asciiTheme="majorHAnsi" w:hAnsiTheme="majorHAnsi" w:cstheme="majorHAnsi"/>
+          <w:sz w:val="24"/>
+        </w:rPr>
+        <w:t xml:space="preserve"> l’évènement crée de base avec une </w:t>
+      </w:r>
+      <w:r>
+        <w:rPr>
+          <w:rFonts w:asciiTheme="majorHAnsi" w:hAnsiTheme="majorHAnsi" w:cstheme="majorHAnsi"/>
+          <w:sz w:val="24"/>
+        </w:rPr>
+        <w:t>récurrence</w:t>
+      </w:r>
+      <w:r>
+        <w:rPr>
+          <w:rFonts w:asciiTheme="majorHAnsi" w:hAnsiTheme="majorHAnsi" w:cstheme="majorHAnsi"/>
+          <w:sz w:val="24"/>
+        </w:rPr>
+        <w:t>.</w:t>
+      </w:r>
+      <w:r>
+        <w:rPr>
+          <w:rFonts w:asciiTheme="majorHAnsi" w:hAnsiTheme="majorHAnsi" w:cstheme="majorHAnsi"/>
+          <w:sz w:val="24"/>
+        </w:rPr>
+        <w:t xml:space="preserve"> Cela gêne légèrement l’utilisation du site mais c’est un bug qui se passe que dans ces conditions</w:t>
+      </w:r>
+      <w:r>
+        <w:rPr>
+          <w:rFonts w:asciiTheme="majorHAnsi" w:hAnsiTheme="majorHAnsi" w:cstheme="majorHAnsi"/>
+          <w:sz w:val="24"/>
+        </w:rPr>
+        <w:t>,</w:t>
+      </w:r>
+      <w:r>
+        <w:rPr>
+          <w:rFonts w:asciiTheme="majorHAnsi" w:hAnsiTheme="majorHAnsi" w:cstheme="majorHAnsi"/>
+          <w:sz w:val="24"/>
+        </w:rPr>
+        <w:t xml:space="preserve"> </w:t>
+      </w:r>
+      <w:r>
+        <w:rPr>
+          <w:rFonts w:asciiTheme="majorHAnsi" w:hAnsiTheme="majorHAnsi" w:cstheme="majorHAnsi"/>
+          <w:sz w:val="24"/>
+        </w:rPr>
+        <w:t>ce n’est donc pas fréquent</w:t>
+      </w:r>
+      <w:r>
+        <w:rPr>
+          <w:rFonts w:asciiTheme="majorHAnsi" w:hAnsiTheme="majorHAnsi" w:cstheme="majorHAnsi"/>
+          <w:sz w:val="24"/>
+        </w:rPr>
+        <w:t>.</w:t>
+      </w:r>
+    </w:p>
+    <w:p>
+      <w:pPr>
+        <w:spacing w:line="240" w:lineRule="auto"/>
+        <w:rPr>
+          <w:rFonts w:asciiTheme="majorHAnsi" w:hAnsiTheme="majorHAnsi" w:cstheme="majorHAnsi"/>
+          <w:sz w:val="24"/>
+        </w:rPr>
+      </w:pPr>
+      <w:r>
+        <w:rPr>
+          <w:rFonts w:asciiTheme="majorHAnsi" w:hAnsiTheme="majorHAnsi" w:cstheme="majorHAnsi"/>
+          <w:sz w:val="24"/>
+        </w:rPr>
+        <w:t xml:space="preserve">Le site est disponible à cet adresse : </w:t>
+      </w:r>
+      <w:hyperlink r:id="rId7" w:history="1">
+        <w:r>
+          <w:rPr>
+            <w:rStyle w:val="Lienhypertexte"/>
+            <w:rFonts w:asciiTheme="majorHAnsi" w:hAnsiTheme="majorHAnsi" w:cstheme="majorHAnsi"/>
+            <w:sz w:val="24"/>
+          </w:rPr>
+          <w:t>http://tpi21calenmieux.mycpnv.ch/</w:t>
+        </w:r>
+      </w:hyperlink>
+      <w:r>
+        <w:rPr>
+          <w:rFonts w:asciiTheme="majorHAnsi" w:hAnsiTheme="majorHAnsi" w:cstheme="majorHAnsi"/>
+          <w:sz w:val="24"/>
+        </w:rPr>
+        <w:t xml:space="preserve"> </w:t>
       </w:r>
     </w:p>
     <w:sectPr>
+      <w:footerReference w:type="default" r:id="rId8"/>
       <w:pgSz w:w="11906" w:h="16838"/>
       <w:pgMar w:top="1417" w:right="1417" w:bottom="1417" w:left="1417" w:header="708" w:footer="708" w:gutter="0"/>
+      <w:pgBorders w:offsetFrom="page">
+        <w:top w:val="thinThickThinSmallGap" w:sz="24" w:space="24" w:color="EDE3C2" w:themeColor="accent2" w:themeTint="66"/>
+        <w:left w:val="thinThickThinSmallGap" w:sz="24" w:space="24" w:color="EDE3C2" w:themeColor="accent2" w:themeTint="66"/>
+        <w:bottom w:val="thinThickThinSmallGap" w:sz="24" w:space="24" w:color="EDE3C2" w:themeColor="accent2" w:themeTint="66"/>
+        <w:right w:val="thinThickThinSmallGap" w:sz="24" w:space="24" w:color="EDE3C2" w:themeColor="accent2" w:themeTint="66"/>
+      </w:pgBorders>
       <w:cols w:space="708"/>
       <w:docGrid w:linePitch="360"/>
     </w:sectPr>
@@ -122,20 +762,124 @@
 </w:document>
 </file>
 
+<file path=word/endnotes.xml><?xml version="1.0" encoding="utf-8"?>
+<w:endnotes xmlns:wpc="http://schemas.microsoft.com/office/word/2010/wordprocessingCanvas" xmlns:cx="http://schemas.microsoft.com/office/drawing/2014/chartex" xmlns:cx1="http://schemas.microsoft.com/office/drawing/2015/9/8/chartex" xmlns:mc="http://schemas.openxmlformats.org/markup-compatibility/2006" xmlns:o="urn:schemas-microsoft-com:office:office" xmlns:r="http://schemas.openxmlformats.org/officeDocument/2006/relationships" xmlns:m="http://schemas.openxmlformats.org/officeDocument/2006/math" xmlns:v="urn:schemas-microsoft-com:vml" xmlns:wp14="http://schemas.microsoft.com/office/word/2010/wordprocessingDrawing" xmlns:wp="http://schemas.openxmlformats.org/drawingml/2006/wordprocessingDrawing" xmlns:w10="urn:schemas-microsoft-com:office:word" xmlns:w="http://schemas.openxmlformats.org/wordprocessingml/2006/main" xmlns:w14="http://schemas.microsoft.com/office/word/2010/wordml" xmlns:w15="http://schemas.microsoft.com/office/word/2012/wordml" xmlns:w16se="http://schemas.microsoft.com/office/word/2015/wordml/symex" xmlns:wpg="http://schemas.microsoft.com/office/word/2010/wordprocessingGroup" xmlns:wpi="http://schemas.microsoft.com/office/word/2010/wordprocessingInk" xmlns:wne="http://schemas.microsoft.com/office/word/2006/wordml" xmlns:wps="http://schemas.microsoft.com/office/word/2010/wordprocessingShape" mc:Ignorable="w14 w15 w16se wp14">
+  <w:endnote w:type="separator" w:id="-1">
+    <w:p>
+      <w:pPr>
+        <w:spacing w:after="0" w:line="240" w:lineRule="auto"/>
+      </w:pPr>
+      <w:r>
+        <w:separator/>
+      </w:r>
+    </w:p>
+  </w:endnote>
+  <w:endnote w:type="continuationSeparator" w:id="0">
+    <w:p>
+      <w:pPr>
+        <w:spacing w:after="0" w:line="240" w:lineRule="auto"/>
+      </w:pPr>
+      <w:r>
+        <w:continuationSeparator/>
+      </w:r>
+    </w:p>
+  </w:endnote>
+</w:endnotes>
+</file>
+
+<file path=word/footer1.xml><?xml version="1.0" encoding="utf-8"?>
+<w:ftr xmlns:wpc="http://schemas.microsoft.com/office/word/2010/wordprocessingCanvas" xmlns:cx="http://schemas.microsoft.com/office/drawing/2014/chartex" xmlns:cx1="http://schemas.microsoft.com/office/drawing/2015/9/8/chartex" xmlns:mc="http://schemas.openxmlformats.org/markup-compatibility/2006" xmlns:o="urn:schemas-microsoft-com:office:office" xmlns:r="http://schemas.openxmlformats.org/officeDocument/2006/relationships" xmlns:m="http://schemas.openxmlformats.org/officeDocument/2006/math" xmlns:v="urn:schemas-microsoft-com:vml" xmlns:wp14="http://schemas.microsoft.com/office/word/2010/wordprocessingDrawing" xmlns:wp="http://schemas.openxmlformats.org/drawingml/2006/wordprocessingDrawing" xmlns:w10="urn:schemas-microsoft-com:office:word" xmlns:w="http://schemas.openxmlformats.org/wordprocessingml/2006/main" xmlns:w14="http://schemas.microsoft.com/office/word/2010/wordml" xmlns:w15="http://schemas.microsoft.com/office/word/2012/wordml" xmlns:w16se="http://schemas.microsoft.com/office/word/2015/wordml/symex" xmlns:wpg="http://schemas.microsoft.com/office/word/2010/wordprocessingGroup" xmlns:wpi="http://schemas.microsoft.com/office/word/2010/wordprocessingInk" xmlns:wne="http://schemas.microsoft.com/office/word/2006/wordml" xmlns:wps="http://schemas.microsoft.com/office/word/2010/wordprocessingShape" mc:Ignorable="w14 w15 w16se wp14">
+  <w:p>
+    <w:pPr>
+      <w:pStyle w:val="Pieddepage"/>
+    </w:pPr>
+    <w:r>
+      <w:t>Keanu Trosset</w:t>
+    </w:r>
+    <w:r>
+      <w:ptab w:relativeTo="margin" w:alignment="center" w:leader="none"/>
+    </w:r>
+    <w:r>
+      <w:ptab w:relativeTo="margin" w:alignment="right" w:leader="none"/>
+    </w:r>
+    <w:r>
+      <w:rPr>
+        <w:rStyle w:val="Numrodepage"/>
+        <w:rFonts w:ascii="Verdana" w:hAnsi="Verdana"/>
+        <w:sz w:val="20"/>
+      </w:rPr>
+      <w:t xml:space="preserve">        </w:t>
+    </w:r>
+    <w:r>
+      <w:rPr>
+        <w:rStyle w:val="Numrodepage"/>
+        <w:rFonts w:ascii="Verdana" w:hAnsi="Verdana"/>
+        <w:sz w:val="20"/>
+      </w:rPr>
+      <w:t>Date</w:t>
+    </w:r>
+    <w:r>
+      <w:rPr>
+        <w:rStyle w:val="Numrodepage"/>
+        <w:rFonts w:ascii="Verdana" w:hAnsi="Verdana"/>
+        <w:sz w:val="20"/>
+      </w:rPr>
+      <w:t xml:space="preserve"> </w:t>
+    </w:r>
+    <w:r>
+      <w:t xml:space="preserve">: </w:t>
+    </w:r>
+    <w:r>
+      <w:t>01.06.2021</w:t>
+    </w:r>
+  </w:p>
+  <w:p>
+    <w:pPr>
+      <w:pStyle w:val="Pieddepage"/>
+    </w:pPr>
+  </w:p>
+</w:ftr>
+</file>
+
+<file path=word/footnotes.xml><?xml version="1.0" encoding="utf-8"?>
+<w:footnotes xmlns:wpc="http://schemas.microsoft.com/office/word/2010/wordprocessingCanvas" xmlns:cx="http://schemas.microsoft.com/office/drawing/2014/chartex" xmlns:cx1="http://schemas.microsoft.com/office/drawing/2015/9/8/chartex" xmlns:mc="http://schemas.openxmlformats.org/markup-compatibility/2006" xmlns:o="urn:schemas-microsoft-com:office:office" xmlns:r="http://schemas.openxmlformats.org/officeDocument/2006/relationships" xmlns:m="http://schemas.openxmlformats.org/officeDocument/2006/math" xmlns:v="urn:schemas-microsoft-com:vml" xmlns:wp14="http://schemas.microsoft.com/office/word/2010/wordprocessingDrawing" xmlns:wp="http://schemas.openxmlformats.org/drawingml/2006/wordprocessingDrawing" xmlns:w10="urn:schemas-microsoft-com:office:word" xmlns:w="http://schemas.openxmlformats.org/wordprocessingml/2006/main" xmlns:w14="http://schemas.microsoft.com/office/word/2010/wordml" xmlns:w15="http://schemas.microsoft.com/office/word/2012/wordml" xmlns:w16se="http://schemas.microsoft.com/office/word/2015/wordml/symex" xmlns:wpg="http://schemas.microsoft.com/office/word/2010/wordprocessingGroup" xmlns:wpi="http://schemas.microsoft.com/office/word/2010/wordprocessingInk" xmlns:wne="http://schemas.microsoft.com/office/word/2006/wordml" xmlns:wps="http://schemas.microsoft.com/office/word/2010/wordprocessingShape" mc:Ignorable="w14 w15 w16se wp14">
+  <w:footnote w:type="separator" w:id="-1">
+    <w:p>
+      <w:pPr>
+        <w:spacing w:after="0" w:line="240" w:lineRule="auto"/>
+      </w:pPr>
+      <w:r>
+        <w:separator/>
+      </w:r>
+    </w:p>
+  </w:footnote>
+  <w:footnote w:type="continuationSeparator" w:id="0">
+    <w:p>
+      <w:pPr>
+        <w:spacing w:after="0" w:line="240" w:lineRule="auto"/>
+      </w:pPr>
+      <w:r>
+        <w:continuationSeparator/>
+      </w:r>
+    </w:p>
+  </w:footnote>
+</w:footnotes>
+</file>
+
 <file path=word/styles.xml><?xml version="1.0" encoding="utf-8"?>
 <w:styles xmlns:mc="http://schemas.openxmlformats.org/markup-compatibility/2006" xmlns:r="http://schemas.openxmlformats.org/officeDocument/2006/relationships" xmlns:w="http://schemas.openxmlformats.org/wordprocessingml/2006/main" xmlns:w14="http://schemas.microsoft.com/office/word/2010/wordml" xmlns:w15="http://schemas.microsoft.com/office/word/2012/wordml" xmlns:w16se="http://schemas.microsoft.com/office/word/2015/wordml/symex" mc:Ignorable="w14 w15 w16se">
   <w:docDefaults>
     <w:rPrDefault>
       <w:rPr>
-        <w:rFonts w:asciiTheme="minorHAnsi" w:eastAsiaTheme="minorHAnsi" w:hAnsiTheme="minorHAnsi" w:cstheme="minorBidi"/>
-        <w:sz w:val="22"/>
-        <w:szCs w:val="22"/>
+        <w:rFonts w:asciiTheme="minorHAnsi" w:eastAsiaTheme="minorEastAsia" w:hAnsiTheme="minorHAnsi" w:cstheme="minorBidi"/>
+        <w:sz w:val="21"/>
+        <w:szCs w:val="21"/>
         <w:lang w:val="fr-CH" w:eastAsia="en-US" w:bidi="ar-SA"/>
       </w:rPr>
     </w:rPrDefault>
     <w:pPrDefault>
       <w:pPr>
-        <w:spacing w:after="160" w:line="259" w:lineRule="auto"/>
+        <w:spacing w:after="160" w:line="312" w:lineRule="auto"/>
       </w:pPr>
     </w:pPrDefault>
   </w:docDefaults>
@@ -181,7 +925,7 @@
     <w:lsdException w:name="footnote reference" w:semiHidden="1" w:unhideWhenUsed="1"/>
     <w:lsdException w:name="annotation reference" w:semiHidden="1" w:unhideWhenUsed="1"/>
     <w:lsdException w:name="line number" w:semiHidden="1" w:unhideWhenUsed="1"/>
-    <w:lsdException w:name="page number" w:semiHidden="1" w:unhideWhenUsed="1"/>
+    <w:lsdException w:name="page number" w:semiHidden="1" w:uiPriority="0" w:unhideWhenUsed="1"/>
     <w:lsdException w:name="endnote reference" w:semiHidden="1" w:unhideWhenUsed="1"/>
     <w:lsdException w:name="endnote text" w:semiHidden="1" w:unhideWhenUsed="1"/>
     <w:lsdException w:name="table of authorities" w:semiHidden="1" w:unhideWhenUsed="1"/>
@@ -515,6 +1259,7 @@
   <w:style w:type="paragraph" w:default="1" w:styleId="Normal">
     <w:name w:val="Normal"/>
     <w:qFormat/>
+    <w:rsid w:val="006852F8"/>
   </w:style>
   <w:style w:type="paragraph" w:styleId="Titre1">
     <w:name w:val="heading 1"/>
@@ -523,18 +1268,204 @@
     <w:link w:val="Titre1Car"/>
     <w:uiPriority w:val="9"/>
     <w:qFormat/>
-    <w:rsid w:val="00FC73A2"/>
+    <w:rsid w:val="006852F8"/>
     <w:pPr>
       <w:keepNext/>
       <w:keepLines/>
-      <w:spacing w:before="240" w:after="0"/>
+      <w:pBdr>
+        <w:left w:val="single" w:sz="12" w:space="12" w:color="D3BA68" w:themeColor="accent2"/>
+      </w:pBdr>
+      <w:spacing w:before="80" w:after="80" w:line="240" w:lineRule="auto"/>
       <w:outlineLvl w:val="0"/>
     </w:pPr>
     <w:rPr>
       <w:rFonts w:asciiTheme="majorHAnsi" w:eastAsiaTheme="majorEastAsia" w:hAnsiTheme="majorHAnsi" w:cstheme="majorBidi"/>
-      <w:color w:val="2E74B5" w:themeColor="accent1" w:themeShade="BF"/>
-      <w:sz w:val="32"/>
-      <w:szCs w:val="32"/>
+      <w:caps/>
+      <w:spacing w:val="10"/>
+      <w:sz w:val="36"/>
+      <w:szCs w:val="36"/>
+    </w:rPr>
+  </w:style>
+  <w:style w:type="paragraph" w:styleId="Titre2">
+    <w:name w:val="heading 2"/>
+    <w:basedOn w:val="Normal"/>
+    <w:next w:val="Normal"/>
+    <w:link w:val="Titre2Car"/>
+    <w:uiPriority w:val="9"/>
+    <w:semiHidden/>
+    <w:unhideWhenUsed/>
+    <w:qFormat/>
+    <w:rsid w:val="006852F8"/>
+    <w:pPr>
+      <w:keepNext/>
+      <w:keepLines/>
+      <w:spacing w:before="120" w:after="0" w:line="240" w:lineRule="auto"/>
+      <w:outlineLvl w:val="1"/>
+    </w:pPr>
+    <w:rPr>
+      <w:rFonts w:asciiTheme="majorHAnsi" w:eastAsiaTheme="majorEastAsia" w:hAnsiTheme="majorHAnsi" w:cstheme="majorBidi"/>
+      <w:sz w:val="36"/>
+      <w:szCs w:val="36"/>
+    </w:rPr>
+  </w:style>
+  <w:style w:type="paragraph" w:styleId="Titre3">
+    <w:name w:val="heading 3"/>
+    <w:basedOn w:val="Normal"/>
+    <w:next w:val="Normal"/>
+    <w:link w:val="Titre3Car"/>
+    <w:uiPriority w:val="9"/>
+    <w:semiHidden/>
+    <w:unhideWhenUsed/>
+    <w:qFormat/>
+    <w:rsid w:val="006852F8"/>
+    <w:pPr>
+      <w:keepNext/>
+      <w:keepLines/>
+      <w:spacing w:before="80" w:after="0" w:line="240" w:lineRule="auto"/>
+      <w:outlineLvl w:val="2"/>
+    </w:pPr>
+    <w:rPr>
+      <w:rFonts w:asciiTheme="majorHAnsi" w:eastAsiaTheme="majorEastAsia" w:hAnsiTheme="majorHAnsi" w:cstheme="majorBidi"/>
+      <w:caps/>
+      <w:sz w:val="28"/>
+      <w:szCs w:val="28"/>
+    </w:rPr>
+  </w:style>
+  <w:style w:type="paragraph" w:styleId="Titre4">
+    <w:name w:val="heading 4"/>
+    <w:basedOn w:val="Normal"/>
+    <w:next w:val="Normal"/>
+    <w:link w:val="Titre4Car"/>
+    <w:uiPriority w:val="9"/>
+    <w:semiHidden/>
+    <w:unhideWhenUsed/>
+    <w:qFormat/>
+    <w:rsid w:val="006852F8"/>
+    <w:pPr>
+      <w:keepNext/>
+      <w:keepLines/>
+      <w:spacing w:before="80" w:after="0" w:line="240" w:lineRule="auto"/>
+      <w:outlineLvl w:val="3"/>
+    </w:pPr>
+    <w:rPr>
+      <w:rFonts w:asciiTheme="majorHAnsi" w:eastAsiaTheme="majorEastAsia" w:hAnsiTheme="majorHAnsi" w:cstheme="majorBidi"/>
+      <w:i/>
+      <w:iCs/>
+      <w:sz w:val="28"/>
+      <w:szCs w:val="28"/>
+    </w:rPr>
+  </w:style>
+  <w:style w:type="paragraph" w:styleId="Titre5">
+    <w:name w:val="heading 5"/>
+    <w:basedOn w:val="Normal"/>
+    <w:next w:val="Normal"/>
+    <w:link w:val="Titre5Car"/>
+    <w:uiPriority w:val="9"/>
+    <w:semiHidden/>
+    <w:unhideWhenUsed/>
+    <w:qFormat/>
+    <w:rsid w:val="006852F8"/>
+    <w:pPr>
+      <w:keepNext/>
+      <w:keepLines/>
+      <w:spacing w:before="80" w:after="0" w:line="240" w:lineRule="auto"/>
+      <w:outlineLvl w:val="4"/>
+    </w:pPr>
+    <w:rPr>
+      <w:rFonts w:asciiTheme="majorHAnsi" w:eastAsiaTheme="majorEastAsia" w:hAnsiTheme="majorHAnsi" w:cstheme="majorBidi"/>
+      <w:sz w:val="24"/>
+      <w:szCs w:val="24"/>
+    </w:rPr>
+  </w:style>
+  <w:style w:type="paragraph" w:styleId="Titre6">
+    <w:name w:val="heading 6"/>
+    <w:basedOn w:val="Normal"/>
+    <w:next w:val="Normal"/>
+    <w:link w:val="Titre6Car"/>
+    <w:uiPriority w:val="9"/>
+    <w:semiHidden/>
+    <w:unhideWhenUsed/>
+    <w:qFormat/>
+    <w:rsid w:val="006852F8"/>
+    <w:pPr>
+      <w:keepNext/>
+      <w:keepLines/>
+      <w:spacing w:before="80" w:after="0" w:line="240" w:lineRule="auto"/>
+      <w:outlineLvl w:val="5"/>
+    </w:pPr>
+    <w:rPr>
+      <w:rFonts w:asciiTheme="majorHAnsi" w:eastAsiaTheme="majorEastAsia" w:hAnsiTheme="majorHAnsi" w:cstheme="majorBidi"/>
+      <w:i/>
+      <w:iCs/>
+      <w:sz w:val="24"/>
+      <w:szCs w:val="24"/>
+    </w:rPr>
+  </w:style>
+  <w:style w:type="paragraph" w:styleId="Titre7">
+    <w:name w:val="heading 7"/>
+    <w:basedOn w:val="Normal"/>
+    <w:next w:val="Normal"/>
+    <w:link w:val="Titre7Car"/>
+    <w:uiPriority w:val="9"/>
+    <w:semiHidden/>
+    <w:unhideWhenUsed/>
+    <w:qFormat/>
+    <w:rsid w:val="006852F8"/>
+    <w:pPr>
+      <w:keepNext/>
+      <w:keepLines/>
+      <w:spacing w:before="80" w:after="0" w:line="240" w:lineRule="auto"/>
+      <w:outlineLvl w:val="6"/>
+    </w:pPr>
+    <w:rPr>
+      <w:rFonts w:asciiTheme="majorHAnsi" w:eastAsiaTheme="majorEastAsia" w:hAnsiTheme="majorHAnsi" w:cstheme="majorBidi"/>
+      <w:color w:val="595959" w:themeColor="text1" w:themeTint="A6"/>
+      <w:sz w:val="24"/>
+      <w:szCs w:val="24"/>
+    </w:rPr>
+  </w:style>
+  <w:style w:type="paragraph" w:styleId="Titre8">
+    <w:name w:val="heading 8"/>
+    <w:basedOn w:val="Normal"/>
+    <w:next w:val="Normal"/>
+    <w:link w:val="Titre8Car"/>
+    <w:uiPriority w:val="9"/>
+    <w:semiHidden/>
+    <w:unhideWhenUsed/>
+    <w:qFormat/>
+    <w:rsid w:val="006852F8"/>
+    <w:pPr>
+      <w:keepNext/>
+      <w:keepLines/>
+      <w:spacing w:before="80" w:after="0" w:line="240" w:lineRule="auto"/>
+      <w:outlineLvl w:val="7"/>
+    </w:pPr>
+    <w:rPr>
+      <w:rFonts w:asciiTheme="majorHAnsi" w:eastAsiaTheme="majorEastAsia" w:hAnsiTheme="majorHAnsi" w:cstheme="majorBidi"/>
+      <w:caps/>
+    </w:rPr>
+  </w:style>
+  <w:style w:type="paragraph" w:styleId="Titre9">
+    <w:name w:val="heading 9"/>
+    <w:basedOn w:val="Normal"/>
+    <w:next w:val="Normal"/>
+    <w:link w:val="Titre9Car"/>
+    <w:uiPriority w:val="9"/>
+    <w:semiHidden/>
+    <w:unhideWhenUsed/>
+    <w:qFormat/>
+    <w:rsid w:val="006852F8"/>
+    <w:pPr>
+      <w:keepNext/>
+      <w:keepLines/>
+      <w:spacing w:before="80" w:after="0" w:line="240" w:lineRule="auto"/>
+      <w:outlineLvl w:val="8"/>
+    </w:pPr>
+    <w:rPr>
+      <w:rFonts w:asciiTheme="majorHAnsi" w:eastAsiaTheme="majorEastAsia" w:hAnsiTheme="majorHAnsi" w:cstheme="majorBidi"/>
+      <w:i/>
+      <w:iCs/>
+      <w:caps/>
     </w:rPr>
   </w:style>
   <w:style w:type="character" w:default="1" w:styleId="Policepardfaut">
@@ -569,12 +1500,491 @@
     <w:basedOn w:val="Policepardfaut"/>
     <w:link w:val="Titre1"/>
     <w:uiPriority w:val="9"/>
-    <w:rsid w:val="00FC73A2"/>
-    <w:rPr>
-      <w:rFonts w:asciiTheme="majorHAnsi" w:eastAsiaTheme="majorEastAsia" w:hAnsiTheme="majorHAnsi" w:cstheme="majorBidi"/>
-      <w:color w:val="2E74B5" w:themeColor="accent1" w:themeShade="BF"/>
-      <w:sz w:val="32"/>
-      <w:szCs w:val="32"/>
+    <w:rsid w:val="006852F8"/>
+    <w:rPr>
+      <w:rFonts w:asciiTheme="majorHAnsi" w:eastAsiaTheme="majorEastAsia" w:hAnsiTheme="majorHAnsi" w:cstheme="majorBidi"/>
+      <w:caps/>
+      <w:spacing w:val="10"/>
+      <w:sz w:val="36"/>
+      <w:szCs w:val="36"/>
+    </w:rPr>
+  </w:style>
+  <w:style w:type="paragraph" w:styleId="Sansinterligne">
+    <w:name w:val="No Spacing"/>
+    <w:link w:val="SansinterligneCar"/>
+    <w:uiPriority w:val="1"/>
+    <w:qFormat/>
+    <w:rsid w:val="006852F8"/>
+    <w:pPr>
+      <w:spacing w:after="0" w:line="240" w:lineRule="auto"/>
+    </w:pPr>
+  </w:style>
+  <w:style w:type="character" w:customStyle="1" w:styleId="SansinterligneCar">
+    <w:name w:val="Sans interligne Car"/>
+    <w:basedOn w:val="Policepardfaut"/>
+    <w:link w:val="Sansinterligne"/>
+    <w:uiPriority w:val="1"/>
+    <w:rsid w:val="00B46909"/>
+  </w:style>
+  <w:style w:type="paragraph" w:styleId="Titre">
+    <w:name w:val="Title"/>
+    <w:basedOn w:val="Normal"/>
+    <w:next w:val="Normal"/>
+    <w:link w:val="TitreCar"/>
+    <w:uiPriority w:val="10"/>
+    <w:qFormat/>
+    <w:rsid w:val="006852F8"/>
+    <w:pPr>
+      <w:spacing w:after="0" w:line="240" w:lineRule="auto"/>
+      <w:contextualSpacing/>
+    </w:pPr>
+    <w:rPr>
+      <w:rFonts w:asciiTheme="majorHAnsi" w:eastAsiaTheme="majorEastAsia" w:hAnsiTheme="majorHAnsi" w:cstheme="majorBidi"/>
+      <w:caps/>
+      <w:spacing w:val="40"/>
+      <w:sz w:val="76"/>
+      <w:szCs w:val="76"/>
+    </w:rPr>
+  </w:style>
+  <w:style w:type="character" w:customStyle="1" w:styleId="TitreCar">
+    <w:name w:val="Titre Car"/>
+    <w:basedOn w:val="Policepardfaut"/>
+    <w:link w:val="Titre"/>
+    <w:uiPriority w:val="10"/>
+    <w:rsid w:val="006852F8"/>
+    <w:rPr>
+      <w:rFonts w:asciiTheme="majorHAnsi" w:eastAsiaTheme="majorEastAsia" w:hAnsiTheme="majorHAnsi" w:cstheme="majorBidi"/>
+      <w:caps/>
+      <w:spacing w:val="40"/>
+      <w:sz w:val="76"/>
+      <w:szCs w:val="76"/>
+    </w:rPr>
+  </w:style>
+  <w:style w:type="paragraph" w:styleId="Sous-titre">
+    <w:name w:val="Subtitle"/>
+    <w:basedOn w:val="Normal"/>
+    <w:next w:val="Normal"/>
+    <w:link w:val="Sous-titreCar"/>
+    <w:uiPriority w:val="11"/>
+    <w:qFormat/>
+    <w:rsid w:val="006852F8"/>
+    <w:pPr>
+      <w:numPr>
+        <w:ilvl w:val="1"/>
+      </w:numPr>
+      <w:spacing w:after="240"/>
+    </w:pPr>
+    <w:rPr>
+      <w:color w:val="000000" w:themeColor="text1"/>
+      <w:sz w:val="24"/>
+      <w:szCs w:val="24"/>
+    </w:rPr>
+  </w:style>
+  <w:style w:type="character" w:customStyle="1" w:styleId="Sous-titreCar">
+    <w:name w:val="Sous-titre Car"/>
+    <w:basedOn w:val="Policepardfaut"/>
+    <w:link w:val="Sous-titre"/>
+    <w:uiPriority w:val="11"/>
+    <w:rsid w:val="006852F8"/>
+    <w:rPr>
+      <w:color w:val="000000" w:themeColor="text1"/>
+      <w:sz w:val="24"/>
+      <w:szCs w:val="24"/>
+    </w:rPr>
+  </w:style>
+  <w:style w:type="paragraph" w:styleId="Citationintense">
+    <w:name w:val="Intense Quote"/>
+    <w:basedOn w:val="Normal"/>
+    <w:next w:val="Normal"/>
+    <w:link w:val="CitationintenseCar"/>
+    <w:uiPriority w:val="30"/>
+    <w:qFormat/>
+    <w:rsid w:val="006852F8"/>
+    <w:pPr>
+      <w:spacing w:before="100" w:beforeAutospacing="1" w:after="240"/>
+      <w:ind w:left="936" w:right="936"/>
+      <w:jc w:val="center"/>
+    </w:pPr>
+    <w:rPr>
+      <w:rFonts w:asciiTheme="majorHAnsi" w:eastAsiaTheme="majorEastAsia" w:hAnsiTheme="majorHAnsi" w:cstheme="majorBidi"/>
+      <w:caps/>
+      <w:color w:val="B69735" w:themeColor="accent2" w:themeShade="BF"/>
+      <w:spacing w:val="10"/>
+      <w:sz w:val="28"/>
+      <w:szCs w:val="28"/>
+    </w:rPr>
+  </w:style>
+  <w:style w:type="character" w:customStyle="1" w:styleId="CitationintenseCar">
+    <w:name w:val="Citation intense Car"/>
+    <w:basedOn w:val="Policepardfaut"/>
+    <w:link w:val="Citationintense"/>
+    <w:uiPriority w:val="30"/>
+    <w:rsid w:val="006852F8"/>
+    <w:rPr>
+      <w:rFonts w:asciiTheme="majorHAnsi" w:eastAsiaTheme="majorEastAsia" w:hAnsiTheme="majorHAnsi" w:cstheme="majorBidi"/>
+      <w:caps/>
+      <w:color w:val="B69735" w:themeColor="accent2" w:themeShade="BF"/>
+      <w:spacing w:val="10"/>
+      <w:sz w:val="28"/>
+      <w:szCs w:val="28"/>
+    </w:rPr>
+  </w:style>
+  <w:style w:type="paragraph" w:styleId="En-tte">
+    <w:name w:val="header"/>
+    <w:basedOn w:val="Normal"/>
+    <w:link w:val="En-tteCar"/>
+    <w:uiPriority w:val="99"/>
+    <w:unhideWhenUsed/>
+    <w:rsid w:val="006852F8"/>
+    <w:pPr>
+      <w:tabs>
+        <w:tab w:val="center" w:pos="4536"/>
+        <w:tab w:val="right" w:pos="9072"/>
+      </w:tabs>
+      <w:spacing w:after="0" w:line="240" w:lineRule="auto"/>
+    </w:pPr>
+  </w:style>
+  <w:style w:type="character" w:customStyle="1" w:styleId="En-tteCar">
+    <w:name w:val="En-tête Car"/>
+    <w:basedOn w:val="Policepardfaut"/>
+    <w:link w:val="En-tte"/>
+    <w:uiPriority w:val="99"/>
+    <w:rsid w:val="006852F8"/>
+  </w:style>
+  <w:style w:type="paragraph" w:styleId="Pieddepage">
+    <w:name w:val="footer"/>
+    <w:basedOn w:val="Normal"/>
+    <w:link w:val="PieddepageCar"/>
+    <w:uiPriority w:val="99"/>
+    <w:unhideWhenUsed/>
+    <w:rsid w:val="006852F8"/>
+    <w:pPr>
+      <w:tabs>
+        <w:tab w:val="center" w:pos="4536"/>
+        <w:tab w:val="right" w:pos="9072"/>
+      </w:tabs>
+      <w:spacing w:after="0" w:line="240" w:lineRule="auto"/>
+    </w:pPr>
+  </w:style>
+  <w:style w:type="character" w:customStyle="1" w:styleId="PieddepageCar">
+    <w:name w:val="Pied de page Car"/>
+    <w:basedOn w:val="Policepardfaut"/>
+    <w:link w:val="Pieddepage"/>
+    <w:uiPriority w:val="99"/>
+    <w:rsid w:val="006852F8"/>
+  </w:style>
+  <w:style w:type="character" w:customStyle="1" w:styleId="Titre2Car">
+    <w:name w:val="Titre 2 Car"/>
+    <w:basedOn w:val="Policepardfaut"/>
+    <w:link w:val="Titre2"/>
+    <w:uiPriority w:val="9"/>
+    <w:semiHidden/>
+    <w:rsid w:val="006852F8"/>
+    <w:rPr>
+      <w:rFonts w:asciiTheme="majorHAnsi" w:eastAsiaTheme="majorEastAsia" w:hAnsiTheme="majorHAnsi" w:cstheme="majorBidi"/>
+      <w:sz w:val="36"/>
+      <w:szCs w:val="36"/>
+    </w:rPr>
+  </w:style>
+  <w:style w:type="character" w:customStyle="1" w:styleId="Titre3Car">
+    <w:name w:val="Titre 3 Car"/>
+    <w:basedOn w:val="Policepardfaut"/>
+    <w:link w:val="Titre3"/>
+    <w:uiPriority w:val="9"/>
+    <w:semiHidden/>
+    <w:rsid w:val="006852F8"/>
+    <w:rPr>
+      <w:rFonts w:asciiTheme="majorHAnsi" w:eastAsiaTheme="majorEastAsia" w:hAnsiTheme="majorHAnsi" w:cstheme="majorBidi"/>
+      <w:caps/>
+      <w:sz w:val="28"/>
+      <w:szCs w:val="28"/>
+    </w:rPr>
+  </w:style>
+  <w:style w:type="character" w:customStyle="1" w:styleId="Titre4Car">
+    <w:name w:val="Titre 4 Car"/>
+    <w:basedOn w:val="Policepardfaut"/>
+    <w:link w:val="Titre4"/>
+    <w:uiPriority w:val="9"/>
+    <w:semiHidden/>
+    <w:rsid w:val="006852F8"/>
+    <w:rPr>
+      <w:rFonts w:asciiTheme="majorHAnsi" w:eastAsiaTheme="majorEastAsia" w:hAnsiTheme="majorHAnsi" w:cstheme="majorBidi"/>
+      <w:i/>
+      <w:iCs/>
+      <w:sz w:val="28"/>
+      <w:szCs w:val="28"/>
+    </w:rPr>
+  </w:style>
+  <w:style w:type="character" w:customStyle="1" w:styleId="Titre5Car">
+    <w:name w:val="Titre 5 Car"/>
+    <w:basedOn w:val="Policepardfaut"/>
+    <w:link w:val="Titre5"/>
+    <w:uiPriority w:val="9"/>
+    <w:semiHidden/>
+    <w:rsid w:val="006852F8"/>
+    <w:rPr>
+      <w:rFonts w:asciiTheme="majorHAnsi" w:eastAsiaTheme="majorEastAsia" w:hAnsiTheme="majorHAnsi" w:cstheme="majorBidi"/>
+      <w:sz w:val="24"/>
+      <w:szCs w:val="24"/>
+    </w:rPr>
+  </w:style>
+  <w:style w:type="character" w:customStyle="1" w:styleId="Titre6Car">
+    <w:name w:val="Titre 6 Car"/>
+    <w:basedOn w:val="Policepardfaut"/>
+    <w:link w:val="Titre6"/>
+    <w:uiPriority w:val="9"/>
+    <w:semiHidden/>
+    <w:rsid w:val="006852F8"/>
+    <w:rPr>
+      <w:rFonts w:asciiTheme="majorHAnsi" w:eastAsiaTheme="majorEastAsia" w:hAnsiTheme="majorHAnsi" w:cstheme="majorBidi"/>
+      <w:i/>
+      <w:iCs/>
+      <w:sz w:val="24"/>
+      <w:szCs w:val="24"/>
+    </w:rPr>
+  </w:style>
+  <w:style w:type="character" w:customStyle="1" w:styleId="Titre7Car">
+    <w:name w:val="Titre 7 Car"/>
+    <w:basedOn w:val="Policepardfaut"/>
+    <w:link w:val="Titre7"/>
+    <w:uiPriority w:val="9"/>
+    <w:semiHidden/>
+    <w:rsid w:val="006852F8"/>
+    <w:rPr>
+      <w:rFonts w:asciiTheme="majorHAnsi" w:eastAsiaTheme="majorEastAsia" w:hAnsiTheme="majorHAnsi" w:cstheme="majorBidi"/>
+      <w:color w:val="595959" w:themeColor="text1" w:themeTint="A6"/>
+      <w:sz w:val="24"/>
+      <w:szCs w:val="24"/>
+    </w:rPr>
+  </w:style>
+  <w:style w:type="character" w:customStyle="1" w:styleId="Titre8Car">
+    <w:name w:val="Titre 8 Car"/>
+    <w:basedOn w:val="Policepardfaut"/>
+    <w:link w:val="Titre8"/>
+    <w:uiPriority w:val="9"/>
+    <w:semiHidden/>
+    <w:rsid w:val="006852F8"/>
+    <w:rPr>
+      <w:rFonts w:asciiTheme="majorHAnsi" w:eastAsiaTheme="majorEastAsia" w:hAnsiTheme="majorHAnsi" w:cstheme="majorBidi"/>
+      <w:caps/>
+    </w:rPr>
+  </w:style>
+  <w:style w:type="character" w:customStyle="1" w:styleId="Titre9Car">
+    <w:name w:val="Titre 9 Car"/>
+    <w:basedOn w:val="Policepardfaut"/>
+    <w:link w:val="Titre9"/>
+    <w:uiPriority w:val="9"/>
+    <w:semiHidden/>
+    <w:rsid w:val="006852F8"/>
+    <w:rPr>
+      <w:rFonts w:asciiTheme="majorHAnsi" w:eastAsiaTheme="majorEastAsia" w:hAnsiTheme="majorHAnsi" w:cstheme="majorBidi"/>
+      <w:i/>
+      <w:iCs/>
+      <w:caps/>
+    </w:rPr>
+  </w:style>
+  <w:style w:type="paragraph" w:styleId="Lgende">
+    <w:name w:val="caption"/>
+    <w:basedOn w:val="Normal"/>
+    <w:next w:val="Normal"/>
+    <w:uiPriority w:val="35"/>
+    <w:semiHidden/>
+    <w:unhideWhenUsed/>
+    <w:qFormat/>
+    <w:rsid w:val="006852F8"/>
+    <w:pPr>
+      <w:spacing w:line="240" w:lineRule="auto"/>
+    </w:pPr>
+    <w:rPr>
+      <w:b/>
+      <w:bCs/>
+      <w:color w:val="D3BA68" w:themeColor="accent2"/>
+      <w:spacing w:val="10"/>
+      <w:sz w:val="16"/>
+      <w:szCs w:val="16"/>
+    </w:rPr>
+  </w:style>
+  <w:style w:type="character" w:styleId="lev">
+    <w:name w:val="Strong"/>
+    <w:basedOn w:val="Policepardfaut"/>
+    <w:uiPriority w:val="22"/>
+    <w:qFormat/>
+    <w:rsid w:val="006852F8"/>
+    <w:rPr>
+      <w:rFonts w:asciiTheme="minorHAnsi" w:eastAsiaTheme="minorEastAsia" w:hAnsiTheme="minorHAnsi" w:cstheme="minorBidi"/>
+      <w:b/>
+      <w:bCs/>
+      <w:spacing w:val="0"/>
+      <w:w w:val="100"/>
+      <w:position w:val="0"/>
+      <w:sz w:val="20"/>
+      <w:szCs w:val="20"/>
+    </w:rPr>
+  </w:style>
+  <w:style w:type="character" w:styleId="Accentuation">
+    <w:name w:val="Emphasis"/>
+    <w:basedOn w:val="Policepardfaut"/>
+    <w:uiPriority w:val="20"/>
+    <w:qFormat/>
+    <w:rsid w:val="006852F8"/>
+    <w:rPr>
+      <w:rFonts w:asciiTheme="minorHAnsi" w:eastAsiaTheme="minorEastAsia" w:hAnsiTheme="minorHAnsi" w:cstheme="minorBidi"/>
+      <w:i/>
+      <w:iCs/>
+      <w:color w:val="B69735" w:themeColor="accent2" w:themeShade="BF"/>
+      <w:sz w:val="20"/>
+      <w:szCs w:val="20"/>
+    </w:rPr>
+  </w:style>
+  <w:style w:type="paragraph" w:styleId="Citation">
+    <w:name w:val="Quote"/>
+    <w:basedOn w:val="Normal"/>
+    <w:next w:val="Normal"/>
+    <w:link w:val="CitationCar"/>
+    <w:uiPriority w:val="29"/>
+    <w:qFormat/>
+    <w:rsid w:val="006852F8"/>
+    <w:pPr>
+      <w:spacing w:before="160"/>
+      <w:ind w:left="720"/>
+    </w:pPr>
+    <w:rPr>
+      <w:rFonts w:asciiTheme="majorHAnsi" w:eastAsiaTheme="majorEastAsia" w:hAnsiTheme="majorHAnsi" w:cstheme="majorBidi"/>
+      <w:sz w:val="24"/>
+      <w:szCs w:val="24"/>
+    </w:rPr>
+  </w:style>
+  <w:style w:type="character" w:customStyle="1" w:styleId="CitationCar">
+    <w:name w:val="Citation Car"/>
+    <w:basedOn w:val="Policepardfaut"/>
+    <w:link w:val="Citation"/>
+    <w:uiPriority w:val="29"/>
+    <w:rsid w:val="006852F8"/>
+    <w:rPr>
+      <w:rFonts w:asciiTheme="majorHAnsi" w:eastAsiaTheme="majorEastAsia" w:hAnsiTheme="majorHAnsi" w:cstheme="majorBidi"/>
+      <w:sz w:val="24"/>
+      <w:szCs w:val="24"/>
+    </w:rPr>
+  </w:style>
+  <w:style w:type="character" w:styleId="Emphaseple">
+    <w:name w:val="Subtle Emphasis"/>
+    <w:basedOn w:val="Policepardfaut"/>
+    <w:uiPriority w:val="19"/>
+    <w:qFormat/>
+    <w:rsid w:val="006852F8"/>
+    <w:rPr>
+      <w:i/>
+      <w:iCs/>
+      <w:color w:val="auto"/>
+    </w:rPr>
+  </w:style>
+  <w:style w:type="character" w:styleId="Emphaseintense">
+    <w:name w:val="Intense Emphasis"/>
+    <w:basedOn w:val="Policepardfaut"/>
+    <w:uiPriority w:val="21"/>
+    <w:qFormat/>
+    <w:rsid w:val="006852F8"/>
+    <w:rPr>
+      <w:rFonts w:asciiTheme="minorHAnsi" w:eastAsiaTheme="minorEastAsia" w:hAnsiTheme="minorHAnsi" w:cstheme="minorBidi"/>
+      <w:b/>
+      <w:bCs/>
+      <w:i/>
+      <w:iCs/>
+      <w:color w:val="B69735" w:themeColor="accent2" w:themeShade="BF"/>
+      <w:spacing w:val="0"/>
+      <w:w w:val="100"/>
+      <w:position w:val="0"/>
+      <w:sz w:val="20"/>
+      <w:szCs w:val="20"/>
+    </w:rPr>
+  </w:style>
+  <w:style w:type="character" w:styleId="Rfrenceple">
+    <w:name w:val="Subtle Reference"/>
+    <w:basedOn w:val="Policepardfaut"/>
+    <w:uiPriority w:val="31"/>
+    <w:qFormat/>
+    <w:rsid w:val="006852F8"/>
+    <w:rPr>
+      <w:rFonts w:asciiTheme="minorHAnsi" w:eastAsiaTheme="minorEastAsia" w:hAnsiTheme="minorHAnsi" w:cstheme="minorBidi"/>
+      <w:caps w:val="0"/>
+      <w:smallCaps/>
+      <w:color w:val="auto"/>
+      <w:spacing w:val="10"/>
+      <w:w w:val="100"/>
+      <w:sz w:val="20"/>
+      <w:szCs w:val="20"/>
+      <w:u w:val="single" w:color="7F7F7F" w:themeColor="text1" w:themeTint="80"/>
+    </w:rPr>
+  </w:style>
+  <w:style w:type="character" w:styleId="Rfrenceintense">
+    <w:name w:val="Intense Reference"/>
+    <w:basedOn w:val="Policepardfaut"/>
+    <w:uiPriority w:val="32"/>
+    <w:qFormat/>
+    <w:rsid w:val="006852F8"/>
+    <w:rPr>
+      <w:rFonts w:asciiTheme="minorHAnsi" w:eastAsiaTheme="minorEastAsia" w:hAnsiTheme="minorHAnsi" w:cstheme="minorBidi"/>
+      <w:b/>
+      <w:bCs/>
+      <w:caps w:val="0"/>
+      <w:smallCaps/>
+      <w:color w:val="191919" w:themeColor="text1" w:themeTint="E6"/>
+      <w:spacing w:val="10"/>
+      <w:w w:val="100"/>
+      <w:position w:val="0"/>
+      <w:sz w:val="20"/>
+      <w:szCs w:val="20"/>
+      <w:u w:val="single"/>
+    </w:rPr>
+  </w:style>
+  <w:style w:type="character" w:styleId="Titredulivre">
+    <w:name w:val="Book Title"/>
+    <w:basedOn w:val="Policepardfaut"/>
+    <w:uiPriority w:val="33"/>
+    <w:qFormat/>
+    <w:rsid w:val="006852F8"/>
+    <w:rPr>
+      <w:rFonts w:asciiTheme="minorHAnsi" w:eastAsiaTheme="minorEastAsia" w:hAnsiTheme="minorHAnsi" w:cstheme="minorBidi"/>
+      <w:b/>
+      <w:bCs/>
+      <w:i/>
+      <w:iCs/>
+      <w:caps w:val="0"/>
+      <w:smallCaps w:val="0"/>
+      <w:color w:val="auto"/>
+      <w:spacing w:val="10"/>
+      <w:w w:val="100"/>
+      <w:sz w:val="20"/>
+      <w:szCs w:val="20"/>
+    </w:rPr>
+  </w:style>
+  <w:style w:type="paragraph" w:styleId="En-ttedetabledesmatires">
+    <w:name w:val="TOC Heading"/>
+    <w:basedOn w:val="Titre1"/>
+    <w:next w:val="Normal"/>
+    <w:uiPriority w:val="39"/>
+    <w:semiHidden/>
+    <w:unhideWhenUsed/>
+    <w:qFormat/>
+    <w:rsid w:val="006852F8"/>
+    <w:pPr>
+      <w:outlineLvl w:val="9"/>
+    </w:pPr>
+  </w:style>
+  <w:style w:type="character" w:styleId="Numrodepage">
+    <w:name w:val="page number"/>
+    <w:basedOn w:val="Policepardfaut"/>
+    <w:rsid w:val="00005D1C"/>
+  </w:style>
+  <w:style w:type="character" w:styleId="Lienhypertexte">
+    <w:name w:val="Hyperlink"/>
+    <w:basedOn w:val="Policepardfaut"/>
+    <w:uiPriority w:val="99"/>
+    <w:unhideWhenUsed/>
+    <w:rsid w:val="00682A0C"/>
+    <w:rPr>
+      <w:color w:val="E98052" w:themeColor="hyperlink"/>
+      <w:u w:val="single"/>
     </w:rPr>
   </w:style>
 </w:styles>
@@ -583,7 +1993,7 @@
 <file path=word/theme/theme1.xml><?xml version="1.0" encoding="utf-8"?>
 <a:theme xmlns:a="http://schemas.openxmlformats.org/drawingml/2006/main" name="Thème Office">
   <a:themeElements>
-    <a:clrScheme name="Office">
+    <a:clrScheme name="Personnalisé 1">
       <a:dk1>
         <a:sysClr val="windowText" lastClr="000000"/>
       </a:dk1>
@@ -591,34 +2001,34 @@
         <a:sysClr val="window" lastClr="FFFFFF"/>
       </a:lt1>
       <a:dk2>
-        <a:srgbClr val="44546A"/>
+        <a:srgbClr val="212123"/>
       </a:dk2>
       <a:lt2>
-        <a:srgbClr val="E7E6E6"/>
+        <a:srgbClr val="DADADA"/>
       </a:lt2>
       <a:accent1>
-        <a:srgbClr val="5B9BD5"/>
+        <a:srgbClr val="E3955B"/>
       </a:accent1>
       <a:accent2>
-        <a:srgbClr val="ED7D31"/>
+        <a:srgbClr val="D3BA68"/>
       </a:accent2>
       <a:accent3>
-        <a:srgbClr val="A5A5A5"/>
+        <a:srgbClr val="BB8640"/>
       </a:accent3>
       <a:accent4>
-        <a:srgbClr val="FFC000"/>
+        <a:srgbClr val="C0AB96"/>
       </a:accent4>
       <a:accent5>
-        <a:srgbClr val="4472C4"/>
+        <a:srgbClr val="A55A43"/>
       </a:accent5>
       <a:accent6>
-        <a:srgbClr val="70AD47"/>
+        <a:srgbClr val="C1B59B"/>
       </a:accent6>
       <a:hlink>
-        <a:srgbClr val="0563C1"/>
+        <a:srgbClr val="E98052"/>
       </a:hlink>
       <a:folHlink>
-        <a:srgbClr val="954F72"/>
+        <a:srgbClr val="F4B69B"/>
       </a:folHlink>
     </a:clrScheme>
     <a:fontScheme name="Office">
@@ -839,4 +2249,16 @@
     </a:ext>
   </a:extLst>
 </a:theme>
+</file>
+
+<file path=customXml/item1.xml><?xml version="1.0" encoding="utf-8"?>
+<b:Sources xmlns:b="http://schemas.openxmlformats.org/officeDocument/2006/bibliography" xmlns="http://schemas.openxmlformats.org/officeDocument/2006/bibliography" SelectedStyle="\APASixthEditionOfficeOnline.xsl" StyleName="APA" Version="6"/>
+</file>
+
+<file path=customXml/itemProps1.xml><?xml version="1.0" encoding="utf-8"?>
+<ds:datastoreItem xmlns:ds="http://schemas.openxmlformats.org/officeDocument/2006/customXml" ds:itemID="{9BF40218-819C-4F48-8628-0A5C76DD2FA4}">
+  <ds:schemaRefs>
+    <ds:schemaRef ds:uri="http://schemas.openxmlformats.org/officeDocument/2006/bibliography"/>
+  </ds:schemaRefs>
+</ds:datastoreItem>
 </file>
</xml_diff>